<commit_message>
progetto completo. Simplest Note versione 1.0. Aggiunti commenti alle procedure MySQL e rivisitata la documentazione
</commit_message>
<xml_diff>
--- a/documentazione/documentazione-progetto.docx
+++ b/documentazione/documentazione-progetto.docx
@@ -278,7 +278,7 @@
               </mc:Choice>
               <mc:Fallback>
                 <w:pict>
-                  <v:line w14:anchorId="17E94926" id="Connettore diritto 42" o:spid="_x0000_s1026" style="position:absolute;z-index:251655680;visibility:visible;mso-wrap-style:square;mso-width-percent:0;mso-wrap-distance-left:9pt;mso-wrap-distance-top:0;mso-wrap-distance-right:9pt;mso-wrap-distance-bottom:0;mso-position-horizontal:absolute;mso-position-horizontal-relative:text;mso-position-vertical:absolute;mso-position-vertical-relative:text;mso-width-percent:0;mso-width-relative:margin" from=".15pt,.6pt" to="425.55pt,.6pt" o:gfxdata="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" strokecolor="#4472c4 [3204]" strokeweight="1.75pt">
+                  <v:line w14:anchorId="3F690E97" id="Connettore diritto 42" o:spid="_x0000_s1026" style="position:absolute;z-index:251655680;visibility:visible;mso-wrap-style:square;mso-width-percent:0;mso-wrap-distance-left:9pt;mso-wrap-distance-top:0;mso-wrap-distance-right:9pt;mso-wrap-distance-bottom:0;mso-position-horizontal:absolute;mso-position-horizontal-relative:text;mso-position-vertical:absolute;mso-position-vertical-relative:text;mso-width-percent:0;mso-width-relative:margin" from=".15pt,.6pt" to="425.55pt,.6pt" o:gfxdata="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" strokecolor="#4472c4 [3204]" strokeweight="1.75pt">
                     <v:stroke joinstyle="miter"/>
                   </v:line>
                 </w:pict>
@@ -313,7 +313,6 @@
         <w:p>
           <w:pPr>
             <w:pStyle w:val="Nessunaspaziatura"/>
-            <w:jc w:val="both"/>
             <w:rPr>
               <w:sz w:val="36"/>
               <w:szCs w:val="48"/>
@@ -394,8 +393,18 @@
                     <w:b/>
                     <w:szCs w:val="22"/>
                   </w:rPr>
-                  <w:t>Membri del team</w:t>
+                  <w:t xml:space="preserve">Membri </w:t>
                 </w:r>
+                <w:proofErr w:type="gramStart"/>
+                <w:r>
+                  <w:rPr>
+                    <w:rFonts w:cstheme="minorHAnsi"/>
+                    <w:b/>
+                    <w:szCs w:val="22"/>
+                  </w:rPr>
+                  <w:t>del team</w:t>
+                </w:r>
+                <w:proofErr w:type="gramEnd"/>
               </w:p>
             </w:tc>
           </w:tr>
@@ -888,7 +897,7 @@
               </mc:Choice>
               <mc:Fallback>
                 <w:pict>
-                  <v:line w14:anchorId="7FC137E7" id="Connettore diritto 43" o:spid="_x0000_s1026" style="position:absolute;z-index:251695616;visibility:visible;mso-wrap-style:square;mso-width-percent:0;mso-wrap-distance-left:9pt;mso-wrap-distance-top:0;mso-wrap-distance-right:9pt;mso-wrap-distance-bottom:0;mso-position-horizontal:absolute;mso-position-horizontal-relative:text;mso-position-vertical:absolute;mso-position-vertical-relative:text;mso-width-percent:0;mso-width-relative:margin" from=".15pt,6.05pt" to="425.55pt,6.05pt" o:gfxdata="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" strokecolor="#4472c4 [3204]" strokeweight="1.5pt">
+                  <v:line w14:anchorId="4E2CE7C7" id="Connettore diritto 43" o:spid="_x0000_s1026" style="position:absolute;z-index:251695616;visibility:visible;mso-wrap-style:square;mso-width-percent:0;mso-wrap-distance-left:9pt;mso-wrap-distance-top:0;mso-wrap-distance-right:9pt;mso-wrap-distance-bottom:0;mso-position-horizontal:absolute;mso-position-horizontal-relative:text;mso-position-vertical:absolute;mso-position-vertical-relative:text;mso-width-percent:0;mso-width-relative:margin" from=".15pt,6.05pt" to="425.55pt,6.05pt" o:gfxdata="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" strokecolor="#4472c4 [3204]" strokeweight="1.5pt">
                     <v:stroke joinstyle="miter"/>
                   </v:line>
                 </w:pict>
@@ -1036,22 +1045,117 @@
             </w:rPr>
             <w:fldChar w:fldCharType="separate"/>
           </w:r>
-          <w:hyperlink w:anchor="_Toc38393257" w:history="1">
+          <w:hyperlink w:anchor="_Toc42851622" w:history="1">
             <w:r>
               <w:rPr>
                 <w:rStyle w:val="Collegamentoipertestuale"/>
                 <w:rFonts w:cstheme="majorHAnsi"/>
                 <w:noProof/>
               </w:rPr>
-              <w:t xml:space="preserve">Capitolo 1 – </w:t>
-            </w:r>
+              <w:t>1 – Formalizzazione ed analisi dei requisiti</w:t>
+            </w:r>
+            <w:r>
+              <w:rPr>
+                <w:noProof/>
+                <w:webHidden/>
+              </w:rPr>
+              <w:tab/>
+            </w:r>
+            <w:r>
+              <w:rPr>
+                <w:noProof/>
+                <w:webHidden/>
+              </w:rPr>
+              <w:fldChar w:fldCharType="begin"/>
+            </w:r>
+            <w:r>
+              <w:rPr>
+                <w:noProof/>
+                <w:webHidden/>
+              </w:rPr>
+              <w:instrText xml:space="preserve"> PAGEREF _Toc42851622 \h </w:instrText>
+            </w:r>
+            <w:r>
+              <w:rPr>
+                <w:noProof/>
+                <w:webHidden/>
+              </w:rPr>
+            </w:r>
+            <w:r>
+              <w:rPr>
+                <w:noProof/>
+                <w:webHidden/>
+              </w:rPr>
+              <w:fldChar w:fldCharType="separate"/>
+            </w:r>
+            <w:r>
+              <w:rPr>
+                <w:noProof/>
+                <w:webHidden/>
+              </w:rPr>
+              <w:t>2</w:t>
+            </w:r>
+            <w:r>
+              <w:rPr>
+                <w:noProof/>
+                <w:webHidden/>
+              </w:rPr>
+              <w:fldChar w:fldCharType="end"/>
+            </w:r>
+          </w:hyperlink>
+        </w:p>
+        <w:p>
+          <w:pPr>
+            <w:pStyle w:val="Sommario2"/>
+            <w:tabs>
+              <w:tab w:val="left" w:pos="880"/>
+              <w:tab w:val="right" w:leader="dot" w:pos="8494"/>
+            </w:tabs>
+            <w:rPr>
+              <w:noProof/>
+              <w:szCs w:val="22"/>
+            </w:rPr>
+          </w:pPr>
+          <w:hyperlink w:anchor="_Toc42851623" w:history="1">
             <w:r>
               <w:rPr>
                 <w:rStyle w:val="Collegamentoipertestuale"/>
                 <w:rFonts w:cstheme="majorHAnsi"/>
                 <w:noProof/>
               </w:rPr>
-              <w:t>Formalizzazione ed analisi dei requisiti</w:t>
+              <w:t>1.1</w:t>
+            </w:r>
+            <w:r>
+              <w:rPr>
+                <w:rStyle w:val="Collegamentoipertestuale"/>
+                <w:rFonts w:cstheme="majorHAnsi"/>
+                <w:noProof/>
+              </w:rPr>
+              <w:t xml:space="preserve"> </w:t>
+            </w:r>
+            <w:r>
+              <w:rPr>
+                <w:rStyle w:val="Collegamentoipertestuale"/>
+                <w:rFonts w:cstheme="majorHAnsi"/>
+                <w:noProof/>
+              </w:rPr>
+              <w:t>–</w:t>
+            </w:r>
+            <w:r>
+              <w:rPr>
+                <w:rStyle w:val="Collegamentoipertestuale"/>
+                <w:rFonts w:cstheme="majorHAnsi"/>
+                <w:noProof/>
+              </w:rPr>
+              <w:t xml:space="preserve"> </w:t>
+            </w:r>
+            <w:r>
+              <w:rPr>
+                <w:rStyle w:val="Collegamentoipertestuale"/>
+                <w:rFonts w:cstheme="majorHAnsi"/>
+                <w:noProof/>
+              </w:rPr>
+              <w:t xml:space="preserve"> Descrizione dell’applicazione</w:t>
             </w:r>
             <w:r>
               <w:rPr>
@@ -1072,7 +1176,7 @@
                 <w:noProof/>
                 <w:webHidden/>
               </w:rPr>
-              <w:instrText xml:space="preserve"> PAGEREF _Toc38393257 \h </w:instrText>
+              <w:instrText xml:space="preserve"> PAGEREF _Toc42851623 \h </w:instrText>
             </w:r>
             <w:r>
               <w:rPr>
@@ -1093,6 +1197,180 @@
                 <w:webHidden/>
               </w:rPr>
               <w:t>2</w:t>
+            </w:r>
+            <w:r>
+              <w:rPr>
+                <w:noProof/>
+                <w:webHidden/>
+              </w:rPr>
+              <w:fldChar w:fldCharType="end"/>
+            </w:r>
+          </w:hyperlink>
+        </w:p>
+        <w:p>
+          <w:pPr>
+            <w:pStyle w:val="Sommario2"/>
+            <w:tabs>
+              <w:tab w:val="left" w:pos="1100"/>
+              <w:tab w:val="right" w:leader="dot" w:pos="8494"/>
+            </w:tabs>
+            <w:rPr>
+              <w:noProof/>
+              <w:szCs w:val="22"/>
+            </w:rPr>
+          </w:pPr>
+          <w:hyperlink w:anchor="_Toc42851624" w:history="1">
+            <w:r>
+              <w:rPr>
+                <w:rStyle w:val="Collegamentoipertestuale"/>
+                <w:rFonts w:cstheme="majorHAnsi"/>
+                <w:noProof/>
+              </w:rPr>
+              <w:t>1.1.1</w:t>
+            </w:r>
+            <w:r>
+              <w:rPr>
+                <w:rStyle w:val="Collegamentoipertestuale"/>
+                <w:rFonts w:cstheme="majorHAnsi"/>
+                <w:noProof/>
+              </w:rPr>
+              <w:t xml:space="preserve"> </w:t>
+            </w:r>
+            <w:r>
+              <w:rPr>
+                <w:rStyle w:val="Collegamentoipertestuale"/>
+                <w:rFonts w:cstheme="majorHAnsi"/>
+                <w:noProof/>
+              </w:rPr>
+              <w:t>– Glossario dei termini</w:t>
+            </w:r>
+            <w:r>
+              <w:rPr>
+                <w:noProof/>
+                <w:webHidden/>
+              </w:rPr>
+              <w:tab/>
+            </w:r>
+            <w:r>
+              <w:rPr>
+                <w:noProof/>
+                <w:webHidden/>
+              </w:rPr>
+              <w:fldChar w:fldCharType="begin"/>
+            </w:r>
+            <w:r>
+              <w:rPr>
+                <w:noProof/>
+                <w:webHidden/>
+              </w:rPr>
+              <w:instrText xml:space="preserve"> PAGEREF _Toc42851624 \h </w:instrText>
+            </w:r>
+            <w:r>
+              <w:rPr>
+                <w:noProof/>
+                <w:webHidden/>
+              </w:rPr>
+            </w:r>
+            <w:r>
+              <w:rPr>
+                <w:noProof/>
+                <w:webHidden/>
+              </w:rPr>
+              <w:fldChar w:fldCharType="separate"/>
+            </w:r>
+            <w:r>
+              <w:rPr>
+                <w:noProof/>
+                <w:webHidden/>
+              </w:rPr>
+              <w:t>2</w:t>
+            </w:r>
+            <w:r>
+              <w:rPr>
+                <w:noProof/>
+                <w:webHidden/>
+              </w:rPr>
+              <w:fldChar w:fldCharType="end"/>
+            </w:r>
+          </w:hyperlink>
+        </w:p>
+        <w:p>
+          <w:pPr>
+            <w:pStyle w:val="Sommario2"/>
+            <w:tabs>
+              <w:tab w:val="left" w:pos="1100"/>
+              <w:tab w:val="right" w:leader="dot" w:pos="8494"/>
+            </w:tabs>
+            <w:rPr>
+              <w:noProof/>
+              <w:szCs w:val="22"/>
+            </w:rPr>
+          </w:pPr>
+          <w:hyperlink w:anchor="_Toc42851625" w:history="1">
+            <w:r>
+              <w:rPr>
+                <w:rStyle w:val="Collegamentoipertestuale"/>
+                <w:rFonts w:cstheme="majorHAnsi"/>
+                <w:noProof/>
+              </w:rPr>
+              <w:t>1.1.2</w:t>
+            </w:r>
+            <w:r>
+              <w:rPr>
+                <w:rStyle w:val="Collegamentoipertestuale"/>
+                <w:rFonts w:cstheme="majorHAnsi"/>
+                <w:noProof/>
+              </w:rPr>
+              <w:t xml:space="preserve"> </w:t>
+            </w:r>
+            <w:r>
+              <w:rPr>
+                <w:rStyle w:val="Collegamentoipertestuale"/>
+                <w:rFonts w:cstheme="majorHAnsi"/>
+                <w:noProof/>
+              </w:rPr>
+              <w:t>– Ristrutturazione dei requisiti</w:t>
+            </w:r>
+            <w:r>
+              <w:rPr>
+                <w:noProof/>
+                <w:webHidden/>
+              </w:rPr>
+              <w:tab/>
+            </w:r>
+            <w:r>
+              <w:rPr>
+                <w:noProof/>
+                <w:webHidden/>
+              </w:rPr>
+              <w:fldChar w:fldCharType="begin"/>
+            </w:r>
+            <w:r>
+              <w:rPr>
+                <w:noProof/>
+                <w:webHidden/>
+              </w:rPr>
+              <w:instrText xml:space="preserve"> PAGEREF _Toc42851625 \h </w:instrText>
+            </w:r>
+            <w:r>
+              <w:rPr>
+                <w:noProof/>
+                <w:webHidden/>
+              </w:rPr>
+            </w:r>
+            <w:r>
+              <w:rPr>
+                <w:noProof/>
+                <w:webHidden/>
+              </w:rPr>
+              <w:fldChar w:fldCharType="separate"/>
+            </w:r>
+            <w:r>
+              <w:rPr>
+                <w:noProof/>
+                <w:webHidden/>
+              </w:rPr>
+              <w:t>3</w:t>
             </w:r>
             <w:r>
               <w:rPr>
@@ -1114,14 +1392,14 @@
               <w:szCs w:val="22"/>
             </w:rPr>
           </w:pPr>
-          <w:hyperlink w:anchor="_Toc38393258" w:history="1">
+          <w:hyperlink w:anchor="_Toc42851626" w:history="1">
             <w:r>
               <w:rPr>
                 <w:rStyle w:val="Collegamentoipertestuale"/>
                 <w:rFonts w:cstheme="majorHAnsi"/>
                 <w:noProof/>
               </w:rPr>
-              <w:t>1.1 – Descrizione dell’applicazione</w:t>
+              <w:t>1.2 – Operazioni da realizzare</w:t>
             </w:r>
             <w:r>
               <w:rPr>
@@ -1142,7 +1420,7 @@
                 <w:noProof/>
                 <w:webHidden/>
               </w:rPr>
-              <w:instrText xml:space="preserve"> PAGEREF _Toc38393258 \h </w:instrText>
+              <w:instrText xml:space="preserve"> PAGEREF _Toc42851626 \h </w:instrText>
             </w:r>
             <w:r>
               <w:rPr>
@@ -1162,7 +1440,7 @@
                 <w:noProof/>
                 <w:webHidden/>
               </w:rPr>
-              <w:t>2</w:t>
+              <w:t>3</w:t>
             </w:r>
             <w:r>
               <w:rPr>
@@ -1184,14 +1462,28 @@
               <w:szCs w:val="22"/>
             </w:rPr>
           </w:pPr>
-          <w:hyperlink w:anchor="_Toc38393259" w:history="1">
+          <w:hyperlink w:anchor="_Toc42851627" w:history="1">
+            <w:r>
+              <w:rPr>
+                <w:rStyle w:val="Collegamentoipertestuale"/>
+                <w:noProof/>
+              </w:rPr>
+              <w:t xml:space="preserve">1.3 </w:t>
+            </w:r>
             <w:r>
               <w:rPr>
                 <w:rStyle w:val="Collegamentoipertestuale"/>
                 <w:rFonts w:cstheme="majorHAnsi"/>
                 <w:noProof/>
               </w:rPr>
-              <w:t>1.2 - Funzionalità</w:t>
+              <w:t xml:space="preserve">– </w:t>
+            </w:r>
+            <w:r>
+              <w:rPr>
+                <w:rStyle w:val="Collegamentoipertestuale"/>
+                <w:noProof/>
+              </w:rPr>
+              <w:t>Raffinamento della specifica</w:t>
             </w:r>
             <w:r>
               <w:rPr>
@@ -1212,7 +1504,7 @@
                 <w:noProof/>
                 <w:webHidden/>
               </w:rPr>
-              <w:instrText xml:space="preserve"> PAGEREF _Toc38393259 \h </w:instrText>
+              <w:instrText xml:space="preserve"> PAGEREF _Toc42851627 \h </w:instrText>
             </w:r>
             <w:r>
               <w:rPr>
@@ -1232,7 +1524,77 @@
                 <w:noProof/>
                 <w:webHidden/>
               </w:rPr>
-              <w:t>3</w:t>
+              <w:t>4</w:t>
+            </w:r>
+            <w:r>
+              <w:rPr>
+                <w:noProof/>
+                <w:webHidden/>
+              </w:rPr>
+              <w:fldChar w:fldCharType="end"/>
+            </w:r>
+          </w:hyperlink>
+        </w:p>
+        <w:p>
+          <w:pPr>
+            <w:pStyle w:val="Sommario1"/>
+            <w:tabs>
+              <w:tab w:val="right" w:leader="dot" w:pos="8494"/>
+            </w:tabs>
+            <w:rPr>
+              <w:noProof/>
+              <w:szCs w:val="22"/>
+            </w:rPr>
+          </w:pPr>
+          <w:hyperlink w:anchor="_Toc42851628" w:history="1">
+            <w:r>
+              <w:rPr>
+                <w:rStyle w:val="Collegamentoipertestuale"/>
+                <w:rFonts w:cstheme="majorHAnsi"/>
+                <w:noProof/>
+              </w:rPr>
+              <w:t>2 – Progettazione concettuale</w:t>
+            </w:r>
+            <w:r>
+              <w:rPr>
+                <w:noProof/>
+                <w:webHidden/>
+              </w:rPr>
+              <w:tab/>
+            </w:r>
+            <w:r>
+              <w:rPr>
+                <w:noProof/>
+                <w:webHidden/>
+              </w:rPr>
+              <w:fldChar w:fldCharType="begin"/>
+            </w:r>
+            <w:r>
+              <w:rPr>
+                <w:noProof/>
+                <w:webHidden/>
+              </w:rPr>
+              <w:instrText xml:space="preserve"> PAGEREF _Toc42851628 \h </w:instrText>
+            </w:r>
+            <w:r>
+              <w:rPr>
+                <w:noProof/>
+                <w:webHidden/>
+              </w:rPr>
+            </w:r>
+            <w:r>
+              <w:rPr>
+                <w:noProof/>
+                <w:webHidden/>
+              </w:rPr>
+              <w:fldChar w:fldCharType="separate"/>
+            </w:r>
+            <w:r>
+              <w:rPr>
+                <w:noProof/>
+                <w:webHidden/>
+              </w:rPr>
+              <w:t>5</w:t>
             </w:r>
             <w:r>
               <w:rPr>
@@ -1254,13 +1616,14 @@
               <w:szCs w:val="22"/>
             </w:rPr>
           </w:pPr>
-          <w:hyperlink w:anchor="_Toc38393260" w:history="1">
+          <w:hyperlink w:anchor="_Toc42851629" w:history="1">
             <w:r>
               <w:rPr>
                 <w:rStyle w:val="Collegamentoipertestuale"/>
-                <w:noProof/>
-              </w:rPr>
-              <w:t>1.3 Domain Model</w:t>
+                <w:rFonts w:cstheme="majorHAnsi"/>
+                <w:noProof/>
+              </w:rPr>
+              <w:t>2.1– Modello Entità-Relazioni</w:t>
             </w:r>
             <w:r>
               <w:rPr>
@@ -1281,7 +1644,7 @@
                 <w:noProof/>
                 <w:webHidden/>
               </w:rPr>
-              <w:instrText xml:space="preserve"> PAGEREF _Toc38393260 \h </w:instrText>
+              <w:instrText xml:space="preserve"> PAGEREF _Toc42851629 \h </w:instrText>
             </w:r>
             <w:r>
               <w:rPr>
@@ -1301,7 +1664,847 @@
                 <w:noProof/>
                 <w:webHidden/>
               </w:rPr>
-              <w:t>4</w:t>
+              <w:t>5</w:t>
+            </w:r>
+            <w:r>
+              <w:rPr>
+                <w:noProof/>
+                <w:webHidden/>
+              </w:rPr>
+              <w:fldChar w:fldCharType="end"/>
+            </w:r>
+          </w:hyperlink>
+        </w:p>
+        <w:p>
+          <w:pPr>
+            <w:pStyle w:val="Sommario2"/>
+            <w:tabs>
+              <w:tab w:val="right" w:leader="dot" w:pos="8494"/>
+            </w:tabs>
+            <w:rPr>
+              <w:noProof/>
+              <w:szCs w:val="22"/>
+            </w:rPr>
+          </w:pPr>
+          <w:hyperlink w:anchor="_Toc42851630" w:history="1">
+            <w:r>
+              <w:rPr>
+                <w:rStyle w:val="Collegamentoipertestuale"/>
+                <w:rFonts w:cstheme="majorHAnsi"/>
+                <w:noProof/>
+              </w:rPr>
+              <w:t>2.2– Formalizzazione dei vincoli</w:t>
+            </w:r>
+            <w:r>
+              <w:rPr>
+                <w:noProof/>
+                <w:webHidden/>
+              </w:rPr>
+              <w:tab/>
+            </w:r>
+            <w:r>
+              <w:rPr>
+                <w:noProof/>
+                <w:webHidden/>
+              </w:rPr>
+              <w:fldChar w:fldCharType="begin"/>
+            </w:r>
+            <w:r>
+              <w:rPr>
+                <w:noProof/>
+                <w:webHidden/>
+              </w:rPr>
+              <w:instrText xml:space="preserve"> PAGEREF _Toc42851630 \h </w:instrText>
+            </w:r>
+            <w:r>
+              <w:rPr>
+                <w:noProof/>
+                <w:webHidden/>
+              </w:rPr>
+            </w:r>
+            <w:r>
+              <w:rPr>
+                <w:noProof/>
+                <w:webHidden/>
+              </w:rPr>
+              <w:fldChar w:fldCharType="separate"/>
+            </w:r>
+            <w:r>
+              <w:rPr>
+                <w:noProof/>
+                <w:webHidden/>
+              </w:rPr>
+              <w:t>6</w:t>
+            </w:r>
+            <w:r>
+              <w:rPr>
+                <w:noProof/>
+                <w:webHidden/>
+              </w:rPr>
+              <w:fldChar w:fldCharType="end"/>
+            </w:r>
+          </w:hyperlink>
+        </w:p>
+        <w:p>
+          <w:pPr>
+            <w:pStyle w:val="Sommario1"/>
+            <w:tabs>
+              <w:tab w:val="right" w:leader="dot" w:pos="8494"/>
+            </w:tabs>
+            <w:rPr>
+              <w:noProof/>
+              <w:szCs w:val="22"/>
+            </w:rPr>
+          </w:pPr>
+          <w:hyperlink w:anchor="_Toc42851631" w:history="1">
+            <w:r>
+              <w:rPr>
+                <w:rStyle w:val="Collegamentoipertestuale"/>
+                <w:rFonts w:cstheme="majorHAnsi"/>
+                <w:noProof/>
+              </w:rPr>
+              <w:t>3 – Progettazione logica</w:t>
+            </w:r>
+            <w:r>
+              <w:rPr>
+                <w:noProof/>
+                <w:webHidden/>
+              </w:rPr>
+              <w:tab/>
+            </w:r>
+            <w:r>
+              <w:rPr>
+                <w:noProof/>
+                <w:webHidden/>
+              </w:rPr>
+              <w:fldChar w:fldCharType="begin"/>
+            </w:r>
+            <w:r>
+              <w:rPr>
+                <w:noProof/>
+                <w:webHidden/>
+              </w:rPr>
+              <w:instrText xml:space="preserve"> PAGEREF _Toc42851631 \h </w:instrText>
+            </w:r>
+            <w:r>
+              <w:rPr>
+                <w:noProof/>
+                <w:webHidden/>
+              </w:rPr>
+            </w:r>
+            <w:r>
+              <w:rPr>
+                <w:noProof/>
+                <w:webHidden/>
+              </w:rPr>
+              <w:fldChar w:fldCharType="separate"/>
+            </w:r>
+            <w:r>
+              <w:rPr>
+                <w:noProof/>
+                <w:webHidden/>
+              </w:rPr>
+              <w:t>8</w:t>
+            </w:r>
+            <w:r>
+              <w:rPr>
+                <w:noProof/>
+                <w:webHidden/>
+              </w:rPr>
+              <w:fldChar w:fldCharType="end"/>
+            </w:r>
+          </w:hyperlink>
+        </w:p>
+        <w:p>
+          <w:pPr>
+            <w:pStyle w:val="Sommario2"/>
+            <w:tabs>
+              <w:tab w:val="right" w:leader="dot" w:pos="8494"/>
+            </w:tabs>
+            <w:rPr>
+              <w:noProof/>
+              <w:szCs w:val="22"/>
+            </w:rPr>
+          </w:pPr>
+          <w:hyperlink w:anchor="_Toc42851632" w:history="1">
+            <w:r>
+              <w:rPr>
+                <w:rStyle w:val="Collegamentoipertestuale"/>
+                <w:rFonts w:cstheme="majorHAnsi"/>
+                <w:noProof/>
+              </w:rPr>
+              <w:t>3.1– Ristrutturazione del modello Entità-Relazioni</w:t>
+            </w:r>
+            <w:r>
+              <w:rPr>
+                <w:noProof/>
+                <w:webHidden/>
+              </w:rPr>
+              <w:tab/>
+            </w:r>
+            <w:r>
+              <w:rPr>
+                <w:noProof/>
+                <w:webHidden/>
+              </w:rPr>
+              <w:fldChar w:fldCharType="begin"/>
+            </w:r>
+            <w:r>
+              <w:rPr>
+                <w:noProof/>
+                <w:webHidden/>
+              </w:rPr>
+              <w:instrText xml:space="preserve"> PAGEREF _Toc42851632 \h </w:instrText>
+            </w:r>
+            <w:r>
+              <w:rPr>
+                <w:noProof/>
+                <w:webHidden/>
+              </w:rPr>
+            </w:r>
+            <w:r>
+              <w:rPr>
+                <w:noProof/>
+                <w:webHidden/>
+              </w:rPr>
+              <w:fldChar w:fldCharType="separate"/>
+            </w:r>
+            <w:r>
+              <w:rPr>
+                <w:noProof/>
+                <w:webHidden/>
+              </w:rPr>
+              <w:t>8</w:t>
+            </w:r>
+            <w:r>
+              <w:rPr>
+                <w:noProof/>
+                <w:webHidden/>
+              </w:rPr>
+              <w:fldChar w:fldCharType="end"/>
+            </w:r>
+          </w:hyperlink>
+        </w:p>
+        <w:p>
+          <w:pPr>
+            <w:pStyle w:val="Sommario2"/>
+            <w:tabs>
+              <w:tab w:val="right" w:leader="dot" w:pos="8494"/>
+            </w:tabs>
+            <w:rPr>
+              <w:noProof/>
+              <w:szCs w:val="22"/>
+            </w:rPr>
+          </w:pPr>
+          <w:hyperlink w:anchor="_Toc42851633" w:history="1">
+            <w:r>
+              <w:rPr>
+                <w:rStyle w:val="Collegamentoipertestuale"/>
+                <w:rFonts w:cstheme="majorHAnsi"/>
+                <w:noProof/>
+              </w:rPr>
+              <w:t>3.2– Progettazione del modello relazionale</w:t>
+            </w:r>
+            <w:r>
+              <w:rPr>
+                <w:noProof/>
+                <w:webHidden/>
+              </w:rPr>
+              <w:tab/>
+            </w:r>
+            <w:r>
+              <w:rPr>
+                <w:noProof/>
+                <w:webHidden/>
+              </w:rPr>
+              <w:fldChar w:fldCharType="begin"/>
+            </w:r>
+            <w:r>
+              <w:rPr>
+                <w:noProof/>
+                <w:webHidden/>
+              </w:rPr>
+              <w:instrText xml:space="preserve"> PAGEREF _Toc42851633 \h </w:instrText>
+            </w:r>
+            <w:r>
+              <w:rPr>
+                <w:noProof/>
+                <w:webHidden/>
+              </w:rPr>
+            </w:r>
+            <w:r>
+              <w:rPr>
+                <w:noProof/>
+                <w:webHidden/>
+              </w:rPr>
+              <w:fldChar w:fldCharType="separate"/>
+            </w:r>
+            <w:r>
+              <w:rPr>
+                <w:noProof/>
+                <w:webHidden/>
+              </w:rPr>
+              <w:t>8</w:t>
+            </w:r>
+            <w:r>
+              <w:rPr>
+                <w:noProof/>
+                <w:webHidden/>
+              </w:rPr>
+              <w:fldChar w:fldCharType="end"/>
+            </w:r>
+          </w:hyperlink>
+        </w:p>
+        <w:p>
+          <w:pPr>
+            <w:pStyle w:val="Sommario1"/>
+            <w:tabs>
+              <w:tab w:val="right" w:leader="dot" w:pos="8494"/>
+            </w:tabs>
+            <w:rPr>
+              <w:noProof/>
+              <w:szCs w:val="22"/>
+            </w:rPr>
+          </w:pPr>
+          <w:hyperlink w:anchor="_Toc42851634" w:history="1">
+            <w:r>
+              <w:rPr>
+                <w:rStyle w:val="Collegamentoipertestuale"/>
+                <w:rFonts w:cstheme="majorHAnsi"/>
+                <w:noProof/>
+              </w:rPr>
+              <w:t>4 – Implementazione tramite SQL</w:t>
+            </w:r>
+            <w:r>
+              <w:rPr>
+                <w:noProof/>
+                <w:webHidden/>
+              </w:rPr>
+              <w:tab/>
+            </w:r>
+            <w:r>
+              <w:rPr>
+                <w:noProof/>
+                <w:webHidden/>
+              </w:rPr>
+              <w:fldChar w:fldCharType="begin"/>
+            </w:r>
+            <w:r>
+              <w:rPr>
+                <w:noProof/>
+                <w:webHidden/>
+              </w:rPr>
+              <w:instrText xml:space="preserve"> PAGEREF _Toc42851634 \h </w:instrText>
+            </w:r>
+            <w:r>
+              <w:rPr>
+                <w:noProof/>
+                <w:webHidden/>
+              </w:rPr>
+            </w:r>
+            <w:r>
+              <w:rPr>
+                <w:noProof/>
+                <w:webHidden/>
+              </w:rPr>
+              <w:fldChar w:fldCharType="separate"/>
+            </w:r>
+            <w:r>
+              <w:rPr>
+                <w:noProof/>
+                <w:webHidden/>
+              </w:rPr>
+              <w:t>10</w:t>
+            </w:r>
+            <w:r>
+              <w:rPr>
+                <w:noProof/>
+                <w:webHidden/>
+              </w:rPr>
+              <w:fldChar w:fldCharType="end"/>
+            </w:r>
+          </w:hyperlink>
+        </w:p>
+        <w:p>
+          <w:pPr>
+            <w:pStyle w:val="Sommario2"/>
+            <w:tabs>
+              <w:tab w:val="right" w:leader="dot" w:pos="8494"/>
+            </w:tabs>
+            <w:rPr>
+              <w:noProof/>
+              <w:szCs w:val="22"/>
+            </w:rPr>
+          </w:pPr>
+          <w:hyperlink w:anchor="_Toc42851635" w:history="1">
+            <w:r>
+              <w:rPr>
+                <w:rStyle w:val="Collegamentoipertestuale"/>
+                <w:rFonts w:cstheme="majorHAnsi"/>
+                <w:noProof/>
+              </w:rPr>
+              <w:t>4.1– Allegati alla documentazione</w:t>
+            </w:r>
+            <w:r>
+              <w:rPr>
+                <w:noProof/>
+                <w:webHidden/>
+              </w:rPr>
+              <w:tab/>
+            </w:r>
+            <w:r>
+              <w:rPr>
+                <w:noProof/>
+                <w:webHidden/>
+              </w:rPr>
+              <w:fldChar w:fldCharType="begin"/>
+            </w:r>
+            <w:r>
+              <w:rPr>
+                <w:noProof/>
+                <w:webHidden/>
+              </w:rPr>
+              <w:instrText xml:space="preserve"> PAGEREF _Toc42851635 \h </w:instrText>
+            </w:r>
+            <w:r>
+              <w:rPr>
+                <w:noProof/>
+                <w:webHidden/>
+              </w:rPr>
+            </w:r>
+            <w:r>
+              <w:rPr>
+                <w:noProof/>
+                <w:webHidden/>
+              </w:rPr>
+              <w:fldChar w:fldCharType="separate"/>
+            </w:r>
+            <w:r>
+              <w:rPr>
+                <w:noProof/>
+                <w:webHidden/>
+              </w:rPr>
+              <w:t>10</w:t>
+            </w:r>
+            <w:r>
+              <w:rPr>
+                <w:noProof/>
+                <w:webHidden/>
+              </w:rPr>
+              <w:fldChar w:fldCharType="end"/>
+            </w:r>
+          </w:hyperlink>
+        </w:p>
+        <w:p>
+          <w:pPr>
+            <w:pStyle w:val="Sommario2"/>
+            <w:tabs>
+              <w:tab w:val="right" w:leader="dot" w:pos="8494"/>
+            </w:tabs>
+            <w:rPr>
+              <w:noProof/>
+              <w:szCs w:val="22"/>
+            </w:rPr>
+          </w:pPr>
+          <w:hyperlink w:anchor="_Toc42851636" w:history="1">
+            <w:r>
+              <w:rPr>
+                <w:rStyle w:val="Collegamentoipertestuale"/>
+                <w:rFonts w:cstheme="majorHAnsi"/>
+                <w:noProof/>
+              </w:rPr>
+              <w:t>4.2– Realizzazione dei vincoli</w:t>
+            </w:r>
+            <w:r>
+              <w:rPr>
+                <w:noProof/>
+                <w:webHidden/>
+              </w:rPr>
+              <w:tab/>
+            </w:r>
+            <w:r>
+              <w:rPr>
+                <w:noProof/>
+                <w:webHidden/>
+              </w:rPr>
+              <w:fldChar w:fldCharType="begin"/>
+            </w:r>
+            <w:r>
+              <w:rPr>
+                <w:noProof/>
+                <w:webHidden/>
+              </w:rPr>
+              <w:instrText xml:space="preserve"> PAGEREF _Toc42851636 \h </w:instrText>
+            </w:r>
+            <w:r>
+              <w:rPr>
+                <w:noProof/>
+                <w:webHidden/>
+              </w:rPr>
+            </w:r>
+            <w:r>
+              <w:rPr>
+                <w:noProof/>
+                <w:webHidden/>
+              </w:rPr>
+              <w:fldChar w:fldCharType="separate"/>
+            </w:r>
+            <w:r>
+              <w:rPr>
+                <w:noProof/>
+                <w:webHidden/>
+              </w:rPr>
+              <w:t>10</w:t>
+            </w:r>
+            <w:r>
+              <w:rPr>
+                <w:noProof/>
+                <w:webHidden/>
+              </w:rPr>
+              <w:fldChar w:fldCharType="end"/>
+            </w:r>
+          </w:hyperlink>
+        </w:p>
+        <w:p>
+          <w:pPr>
+            <w:pStyle w:val="Sommario2"/>
+            <w:tabs>
+              <w:tab w:val="right" w:leader="dot" w:pos="8494"/>
+            </w:tabs>
+            <w:rPr>
+              <w:noProof/>
+              <w:szCs w:val="22"/>
+            </w:rPr>
+          </w:pPr>
+          <w:hyperlink w:anchor="_Toc42851637" w:history="1">
+            <w:r>
+              <w:rPr>
+                <w:rStyle w:val="Collegamentoipertestuale"/>
+                <w:rFonts w:cstheme="majorHAnsi"/>
+                <w:noProof/>
+              </w:rPr>
+              <w:t>4.3– Ulteriori note sull’implementazione in SQL</w:t>
+            </w:r>
+            <w:r>
+              <w:rPr>
+                <w:noProof/>
+                <w:webHidden/>
+              </w:rPr>
+              <w:tab/>
+            </w:r>
+            <w:r>
+              <w:rPr>
+                <w:noProof/>
+                <w:webHidden/>
+              </w:rPr>
+              <w:fldChar w:fldCharType="begin"/>
+            </w:r>
+            <w:r>
+              <w:rPr>
+                <w:noProof/>
+                <w:webHidden/>
+              </w:rPr>
+              <w:instrText xml:space="preserve"> PAGEREF _Toc42851637 \h </w:instrText>
+            </w:r>
+            <w:r>
+              <w:rPr>
+                <w:noProof/>
+                <w:webHidden/>
+              </w:rPr>
+            </w:r>
+            <w:r>
+              <w:rPr>
+                <w:noProof/>
+                <w:webHidden/>
+              </w:rPr>
+              <w:fldChar w:fldCharType="separate"/>
+            </w:r>
+            <w:r>
+              <w:rPr>
+                <w:noProof/>
+                <w:webHidden/>
+              </w:rPr>
+              <w:t>10</w:t>
+            </w:r>
+            <w:r>
+              <w:rPr>
+                <w:noProof/>
+                <w:webHidden/>
+              </w:rPr>
+              <w:fldChar w:fldCharType="end"/>
+            </w:r>
+          </w:hyperlink>
+        </w:p>
+        <w:p>
+          <w:pPr>
+            <w:pStyle w:val="Sommario1"/>
+            <w:tabs>
+              <w:tab w:val="right" w:leader="dot" w:pos="8494"/>
+            </w:tabs>
+            <w:rPr>
+              <w:noProof/>
+              <w:szCs w:val="22"/>
+            </w:rPr>
+          </w:pPr>
+          <w:hyperlink w:anchor="_Toc42851638" w:history="1">
+            <w:r>
+              <w:rPr>
+                <w:rStyle w:val="Collegamentoipertestuale"/>
+                <w:rFonts w:cstheme="majorHAnsi"/>
+                <w:noProof/>
+              </w:rPr>
+              <w:t>5 – Realizzazione dell’interfaccia grafica</w:t>
+            </w:r>
+            <w:r>
+              <w:rPr>
+                <w:noProof/>
+                <w:webHidden/>
+              </w:rPr>
+              <w:tab/>
+            </w:r>
+            <w:r>
+              <w:rPr>
+                <w:noProof/>
+                <w:webHidden/>
+              </w:rPr>
+              <w:fldChar w:fldCharType="begin"/>
+            </w:r>
+            <w:r>
+              <w:rPr>
+                <w:noProof/>
+                <w:webHidden/>
+              </w:rPr>
+              <w:instrText xml:space="preserve"> PAGEREF _Toc42851638 \h </w:instrText>
+            </w:r>
+            <w:r>
+              <w:rPr>
+                <w:noProof/>
+                <w:webHidden/>
+              </w:rPr>
+            </w:r>
+            <w:r>
+              <w:rPr>
+                <w:noProof/>
+                <w:webHidden/>
+              </w:rPr>
+              <w:fldChar w:fldCharType="separate"/>
+            </w:r>
+            <w:r>
+              <w:rPr>
+                <w:noProof/>
+                <w:webHidden/>
+              </w:rPr>
+              <w:t>12</w:t>
+            </w:r>
+            <w:r>
+              <w:rPr>
+                <w:noProof/>
+                <w:webHidden/>
+              </w:rPr>
+              <w:fldChar w:fldCharType="end"/>
+            </w:r>
+          </w:hyperlink>
+        </w:p>
+        <w:p>
+          <w:pPr>
+            <w:pStyle w:val="Sommario2"/>
+            <w:tabs>
+              <w:tab w:val="right" w:leader="dot" w:pos="8494"/>
+            </w:tabs>
+            <w:rPr>
+              <w:noProof/>
+              <w:szCs w:val="22"/>
+            </w:rPr>
+          </w:pPr>
+          <w:hyperlink w:anchor="_Toc42851639" w:history="1">
+            <w:r>
+              <w:rPr>
+                <w:rStyle w:val="Collegamentoipertestuale"/>
+                <w:rFonts w:cstheme="majorHAnsi"/>
+                <w:noProof/>
+              </w:rPr>
+              <w:t>5.1– Funzionalità realizzate in PHP</w:t>
+            </w:r>
+            <w:r>
+              <w:rPr>
+                <w:noProof/>
+                <w:webHidden/>
+              </w:rPr>
+              <w:tab/>
+            </w:r>
+            <w:r>
+              <w:rPr>
+                <w:noProof/>
+                <w:webHidden/>
+              </w:rPr>
+              <w:fldChar w:fldCharType="begin"/>
+            </w:r>
+            <w:r>
+              <w:rPr>
+                <w:noProof/>
+                <w:webHidden/>
+              </w:rPr>
+              <w:instrText xml:space="preserve"> PAGEREF _Toc42851639 \h </w:instrText>
+            </w:r>
+            <w:r>
+              <w:rPr>
+                <w:noProof/>
+                <w:webHidden/>
+              </w:rPr>
+            </w:r>
+            <w:r>
+              <w:rPr>
+                <w:noProof/>
+                <w:webHidden/>
+              </w:rPr>
+              <w:fldChar w:fldCharType="separate"/>
+            </w:r>
+            <w:r>
+              <w:rPr>
+                <w:noProof/>
+                <w:webHidden/>
+              </w:rPr>
+              <w:t>12</w:t>
+            </w:r>
+            <w:r>
+              <w:rPr>
+                <w:noProof/>
+                <w:webHidden/>
+              </w:rPr>
+              <w:fldChar w:fldCharType="end"/>
+            </w:r>
+          </w:hyperlink>
+        </w:p>
+        <w:p>
+          <w:pPr>
+            <w:pStyle w:val="Sommario2"/>
+            <w:tabs>
+              <w:tab w:val="right" w:leader="dot" w:pos="8494"/>
+            </w:tabs>
+            <w:rPr>
+              <w:noProof/>
+              <w:szCs w:val="22"/>
+            </w:rPr>
+          </w:pPr>
+          <w:hyperlink w:anchor="_Toc42851640" w:history="1">
+            <w:r>
+              <w:rPr>
+                <w:rStyle w:val="Collegamentoipertestuale"/>
+                <w:rFonts w:cstheme="majorHAnsi"/>
+                <w:noProof/>
+              </w:rPr>
+              <w:t>5.2– Funzionalità non ancora realizzate e sviluppi futuri</w:t>
+            </w:r>
+            <w:r>
+              <w:rPr>
+                <w:noProof/>
+                <w:webHidden/>
+              </w:rPr>
+              <w:tab/>
+            </w:r>
+            <w:r>
+              <w:rPr>
+                <w:noProof/>
+                <w:webHidden/>
+              </w:rPr>
+              <w:fldChar w:fldCharType="begin"/>
+            </w:r>
+            <w:r>
+              <w:rPr>
+                <w:noProof/>
+                <w:webHidden/>
+              </w:rPr>
+              <w:instrText xml:space="preserve"> PAGEREF _Toc42851640 \h </w:instrText>
+            </w:r>
+            <w:r>
+              <w:rPr>
+                <w:noProof/>
+                <w:webHidden/>
+              </w:rPr>
+            </w:r>
+            <w:r>
+              <w:rPr>
+                <w:noProof/>
+                <w:webHidden/>
+              </w:rPr>
+              <w:fldChar w:fldCharType="separate"/>
+            </w:r>
+            <w:r>
+              <w:rPr>
+                <w:noProof/>
+                <w:webHidden/>
+              </w:rPr>
+              <w:t>12</w:t>
+            </w:r>
+            <w:r>
+              <w:rPr>
+                <w:noProof/>
+                <w:webHidden/>
+              </w:rPr>
+              <w:fldChar w:fldCharType="end"/>
+            </w:r>
+          </w:hyperlink>
+        </w:p>
+        <w:p>
+          <w:pPr>
+            <w:pStyle w:val="Sommario1"/>
+            <w:tabs>
+              <w:tab w:val="right" w:leader="dot" w:pos="8494"/>
+            </w:tabs>
+            <w:rPr>
+              <w:noProof/>
+              <w:szCs w:val="22"/>
+            </w:rPr>
+          </w:pPr>
+          <w:hyperlink w:anchor="_Toc42851641" w:history="1">
+            <w:r>
+              <w:rPr>
+                <w:rStyle w:val="Collegamentoipertestuale"/>
+                <w:rFonts w:cstheme="majorHAnsi"/>
+                <w:noProof/>
+              </w:rPr>
+              <w:t>6 – Scheda sintetica</w:t>
+            </w:r>
+            <w:r>
+              <w:rPr>
+                <w:noProof/>
+                <w:webHidden/>
+              </w:rPr>
+              <w:tab/>
+            </w:r>
+            <w:r>
+              <w:rPr>
+                <w:noProof/>
+                <w:webHidden/>
+              </w:rPr>
+              <w:fldChar w:fldCharType="begin"/>
+            </w:r>
+            <w:r>
+              <w:rPr>
+                <w:noProof/>
+                <w:webHidden/>
+              </w:rPr>
+              <w:instrText xml:space="preserve"> PAGEREF _Toc42851641 \h </w:instrText>
+            </w:r>
+            <w:r>
+              <w:rPr>
+                <w:noProof/>
+                <w:webHidden/>
+              </w:rPr>
+            </w:r>
+            <w:r>
+              <w:rPr>
+                <w:noProof/>
+                <w:webHidden/>
+              </w:rPr>
+              <w:fldChar w:fldCharType="separate"/>
+            </w:r>
+            <w:r>
+              <w:rPr>
+                <w:noProof/>
+                <w:webHidden/>
+              </w:rPr>
+              <w:t>14</w:t>
             </w:r>
             <w:r>
               <w:rPr>
@@ -1350,7 +2553,7 @@
           <w:rFonts w:cstheme="majorHAnsi"/>
         </w:rPr>
       </w:pPr>
-      <w:bookmarkStart w:id="1" w:name="_Toc38393257"/>
+      <w:bookmarkStart w:id="1" w:name="_Toc42851622"/>
       <w:bookmarkEnd w:id="0"/>
       <w:r>
         <w:rPr>
@@ -1359,13 +2562,13 @@
         <w:lastRenderedPageBreak/>
         <w:t xml:space="preserve">1 – </w:t>
       </w:r>
+      <w:r>
+        <w:rPr>
+          <w:rFonts w:cstheme="majorHAnsi"/>
+        </w:rPr>
+        <w:t>Formalizzazione ed analisi dei requisiti</w:t>
+      </w:r>
       <w:bookmarkEnd w:id="1"/>
-      <w:r>
-        <w:rPr>
-          <w:rFonts w:cstheme="majorHAnsi"/>
-        </w:rPr>
-        <w:t>Formalizzazione ed analisi dei requisiti</w:t>
-      </w:r>
     </w:p>
     <w:p>
       <w:pPr>
@@ -1378,7 +2581,7 @@
           <w:rFonts w:cstheme="majorHAnsi"/>
         </w:rPr>
       </w:pPr>
-      <w:bookmarkStart w:id="2" w:name="_Toc38393258"/>
+      <w:bookmarkStart w:id="2" w:name="_Toc42851623"/>
       <w:r>
         <w:rPr>
           <w:rFonts w:cstheme="majorHAnsi"/>
@@ -1709,6 +2912,7 @@
           <w:rFonts w:cstheme="majorHAnsi"/>
         </w:rPr>
       </w:pPr>
+      <w:bookmarkStart w:id="3" w:name="_Toc42851624"/>
       <w:r>
         <w:rPr>
           <w:rFonts w:cstheme="majorHAnsi"/>
@@ -1721,6 +2925,7 @@
         </w:rPr>
         <w:t>Glossario dei termini</w:t>
       </w:r>
+      <w:bookmarkEnd w:id="3"/>
     </w:p>
     <w:p>
       <w:pPr>
@@ -2507,6 +3712,7 @@
           <w:rFonts w:cstheme="majorHAnsi"/>
         </w:rPr>
       </w:pPr>
+      <w:bookmarkStart w:id="4" w:name="_Toc42851625"/>
       <w:r>
         <w:rPr>
           <w:rFonts w:cstheme="majorHAnsi"/>
@@ -2520,6 +3726,7 @@
         </w:rPr>
         <w:t>Ristrutturazione dei requisiti</w:t>
       </w:r>
+      <w:bookmarkEnd w:id="4"/>
     </w:p>
     <w:p>
       <w:pPr>
@@ -2948,7 +4155,7 @@
           <w:rFonts w:cstheme="majorHAnsi"/>
         </w:rPr>
       </w:pPr>
-      <w:bookmarkStart w:id="3" w:name="_Toc38393259"/>
+      <w:bookmarkStart w:id="5" w:name="_Toc42851626"/>
       <w:r>
         <w:rPr>
           <w:rFonts w:cstheme="majorHAnsi"/>
@@ -2973,7 +4180,6 @@
         </w:rPr>
         <w:t xml:space="preserve">– </w:t>
       </w:r>
-      <w:bookmarkEnd w:id="3"/>
       <w:r>
         <w:rPr>
           <w:rFonts w:cstheme="majorHAnsi"/>
@@ -2986,6 +4192,7 @@
         </w:rPr>
         <w:t xml:space="preserve"> da realizzare</w:t>
       </w:r>
+      <w:bookmarkEnd w:id="5"/>
       <w:r>
         <w:rPr>
           <w:rFonts w:cstheme="majorHAnsi"/>
@@ -3217,7 +4424,6 @@
         <w:pStyle w:val="Titolo2"/>
         <w:spacing w:before="0"/>
       </w:pPr>
-      <w:bookmarkStart w:id="4" w:name="_Toc38393260"/>
     </w:p>
     <w:p>
       <w:pPr>
@@ -3230,6 +4436,7 @@
         <w:pStyle w:val="Titolo2"/>
         <w:spacing w:before="0"/>
       </w:pPr>
+      <w:bookmarkStart w:id="6" w:name="_Toc42851627"/>
       <w:r>
         <w:t xml:space="preserve">1.3 </w:t>
       </w:r>
@@ -3239,10 +4446,10 @@
         </w:rPr>
         <w:t xml:space="preserve">– </w:t>
       </w:r>
-      <w:bookmarkEnd w:id="4"/>
       <w:r>
         <w:t>Raffinamento della specifica</w:t>
       </w:r>
+      <w:bookmarkEnd w:id="6"/>
     </w:p>
     <w:p>
       <w:pPr>
@@ -3303,7 +4510,15 @@
         <w:t>Viene data la possibilità di cestinare ed archiviare la nota</w:t>
       </w:r>
       <w:r>
-        <w:t>. Le note presenti nel cestino verranno eliminate automaticamente dopo 7 giorni</w:t>
+        <w:t xml:space="preserve">. Le note presenti nel cestino verranno eliminate automaticamente dopo </w:t>
+      </w:r>
+      <w:proofErr w:type="gramStart"/>
+      <w:r>
+        <w:t>7</w:t>
+      </w:r>
+      <w:proofErr w:type="gramEnd"/>
+      <w:r>
+        <w:t xml:space="preserve"> giorni</w:t>
       </w:r>
       <w:r>
         <w:t>.</w:t>
@@ -3518,7 +4733,15 @@
         <w:spacing w:after="0"/>
       </w:pPr>
       <w:r>
-        <w:t>Cancellazione delle note presenti nel cestino da più di 7 giorni</w:t>
+        <w:t xml:space="preserve">Cancellazione delle note presenti nel cestino da più di </w:t>
+      </w:r>
+      <w:proofErr w:type="gramStart"/>
+      <w:r>
+        <w:t>7</w:t>
+      </w:r>
+      <w:proofErr w:type="gramEnd"/>
+      <w:r>
+        <w:t xml:space="preserve"> giorni</w:t>
       </w:r>
     </w:p>
     <w:p>
@@ -3550,6 +4773,7 @@
           <w:rFonts w:cstheme="majorHAnsi"/>
         </w:rPr>
       </w:pPr>
+      <w:bookmarkStart w:id="7" w:name="_Toc42851628"/>
       <w:r>
         <w:rPr>
           <w:rFonts w:cstheme="majorHAnsi"/>
@@ -3569,6 +4793,7 @@
         </w:rPr>
         <w:t>Progettazione concettuale</w:t>
       </w:r>
+      <w:bookmarkEnd w:id="7"/>
     </w:p>
     <w:p>
       <w:pPr>
@@ -3577,6 +4802,7 @@
           <w:rFonts w:cstheme="majorHAnsi"/>
         </w:rPr>
       </w:pPr>
+      <w:bookmarkStart w:id="8" w:name="_Toc42851629"/>
       <w:r>
         <w:rPr>
           <w:rFonts w:cstheme="majorHAnsi"/>
@@ -3601,6 +4827,7 @@
         </w:rPr>
         <w:t>i</w:t>
       </w:r>
+      <w:bookmarkEnd w:id="8"/>
     </w:p>
     <w:p>
       <w:pPr>
@@ -3738,7 +4965,7 @@
           <w:u w:val="single"/>
         </w:rPr>
       </w:pPr>
-      <w:bookmarkStart w:id="5" w:name="_Hlk42779063"/>
+      <w:bookmarkStart w:id="9" w:name="_Hlk42779063"/>
       <w:proofErr w:type="spellStart"/>
       <w:r>
         <w:rPr>
@@ -3820,7 +5047,7 @@
         <w:t>rchivio</w:t>
       </w:r>
     </w:p>
-    <w:bookmarkEnd w:id="5"/>
+    <w:bookmarkEnd w:id="9"/>
     <w:p>
       <w:pPr>
         <w:pStyle w:val="Paragrafoelenco"/>
@@ -4018,7 +5245,15 @@
         <w:t xml:space="preserve">Si noti come </w:t>
       </w:r>
       <w:r>
-        <w:t xml:space="preserve">in tal modo l’entità Nota risulti carica di attributi. Inoltre si vuole fornire la possibilità </w:t>
+        <w:t xml:space="preserve">in tal modo l’entità Nota risulti carica di attributi. </w:t>
+      </w:r>
+      <w:proofErr w:type="gramStart"/>
+      <w:r>
+        <w:t>Inoltre</w:t>
+      </w:r>
+      <w:proofErr w:type="gramEnd"/>
+      <w:r>
+        <w:t xml:space="preserve"> si vuole fornire la possibilità </w:t>
       </w:r>
       <w:r>
         <w:t>di poter modificare il titolo della nota e di salvare, come per i paragrafi, lo storico di ogni modifica</w:t>
@@ -4027,7 +5262,15 @@
         <w:t xml:space="preserve">. </w:t>
       </w:r>
       <w:r>
-        <w:t xml:space="preserve">Verrà quindi creata una nuova entità chiamata Descrizione, legata all’entità Nota con associazione uno a uno, e avente come attributi </w:t>
+        <w:t xml:space="preserve">Verrà quindi creata una nuova entità chiamata Descrizione, legata all’entità Nota con associazione </w:t>
+      </w:r>
+      <w:proofErr w:type="gramStart"/>
+      <w:r>
+        <w:t>uno</w:t>
+      </w:r>
+      <w:proofErr w:type="gramEnd"/>
+      <w:r>
+        <w:t xml:space="preserve"> a uno, e avente come attributi </w:t>
       </w:r>
       <w:proofErr w:type="spellStart"/>
       <w:r>
@@ -4401,22 +5644,7 @@
         <w:t xml:space="preserve">Analogamente per lo storico </w:t>
       </w:r>
       <w:r>
-        <w:t>descrizioni, un paragrafo</w:t>
-      </w:r>
-      <w:r>
-        <w:t xml:space="preserve"> può avere più revisioni in uno storico. Una revisione in uno storico </w:t>
-      </w:r>
-      <w:r>
-        <w:t>paragrafi</w:t>
-      </w:r>
-      <w:r>
-        <w:t xml:space="preserve"> è relativa ad </w:t>
-      </w:r>
-      <w:r>
-        <w:t>un paragrafo</w:t>
-      </w:r>
-      <w:r>
-        <w:t>.</w:t>
+        <w:t>descrizioni, un paragrafo può avere più revisioni in uno storico. Una revisione in uno storico paragrafi è relativa ad un paragrafo.</w:t>
       </w:r>
     </w:p>
     <w:p>
@@ -4467,30 +5695,26 @@
           <w:rFonts w:cstheme="majorHAnsi"/>
         </w:rPr>
       </w:pPr>
+      <w:bookmarkStart w:id="10" w:name="_Toc42851630"/>
       <w:r>
         <w:rPr>
           <w:rFonts w:cstheme="majorHAnsi"/>
         </w:rPr>
-        <w:t>2.</w:t>
+        <w:t>2.2</w:t>
       </w:r>
       <w:r>
         <w:rPr>
           <w:rFonts w:cstheme="majorHAnsi"/>
         </w:rPr>
-        <w:t>2</w:t>
+        <w:t xml:space="preserve">– </w:t>
       </w:r>
       <w:r>
         <w:rPr>
           <w:rFonts w:cstheme="majorHAnsi"/>
         </w:rPr>
-        <w:t xml:space="preserve">– </w:t>
-      </w:r>
-      <w:r>
-        <w:rPr>
-          <w:rFonts w:cstheme="majorHAnsi"/>
-        </w:rPr>
         <w:t>Formalizzazione dei vincoli</w:t>
       </w:r>
+      <w:bookmarkEnd w:id="10"/>
     </w:p>
     <w:p>
       <w:pPr>
@@ -4614,6 +5838,7 @@
           <w:rFonts w:cstheme="majorHAnsi"/>
         </w:rPr>
       </w:pPr>
+      <w:bookmarkStart w:id="11" w:name="_Toc42851631"/>
       <w:r>
         <w:rPr>
           <w:rFonts w:cstheme="majorHAnsi"/>
@@ -4631,40 +5856,37 @@
         <w:rPr>
           <w:rFonts w:cstheme="majorHAnsi"/>
         </w:rPr>
-        <w:t xml:space="preserve">Progettazione </w:t>
-      </w:r>
-      <w:r>
+        <w:t>Progettazione logica</w:t>
+      </w:r>
+      <w:bookmarkEnd w:id="11"/>
+    </w:p>
+    <w:p>
+      <w:pPr>
+        <w:pStyle w:val="Titolo2"/>
         <w:rPr>
           <w:rFonts w:cstheme="majorHAnsi"/>
         </w:rPr>
-        <w:t>logica</w:t>
-      </w:r>
-    </w:p>
-    <w:p>
-      <w:pPr>
-        <w:pStyle w:val="Titolo2"/>
+      </w:pPr>
+      <w:bookmarkStart w:id="12" w:name="_Toc42851632"/>
+      <w:r>
         <w:rPr>
           <w:rFonts w:cstheme="majorHAnsi"/>
         </w:rPr>
-      </w:pPr>
+        <w:t>3.1</w:t>
+      </w:r>
       <w:r>
         <w:rPr>
           <w:rFonts w:cstheme="majorHAnsi"/>
         </w:rPr>
-        <w:t>3.1</w:t>
+        <w:t xml:space="preserve">– </w:t>
       </w:r>
       <w:r>
         <w:rPr>
           <w:rFonts w:cstheme="majorHAnsi"/>
         </w:rPr>
-        <w:t xml:space="preserve">– </w:t>
-      </w:r>
-      <w:r>
-        <w:rPr>
-          <w:rFonts w:cstheme="majorHAnsi"/>
-        </w:rPr>
         <w:t>Ristrutturazione del modello Entità-Relazioni</w:t>
       </w:r>
+      <w:bookmarkEnd w:id="12"/>
     </w:p>
     <w:p>
       <w:pPr>
@@ -4850,30 +6072,26 @@
           <w:rFonts w:cstheme="majorHAnsi"/>
         </w:rPr>
       </w:pPr>
+      <w:bookmarkStart w:id="13" w:name="_Toc42851633"/>
       <w:r>
         <w:rPr>
           <w:rFonts w:cstheme="majorHAnsi"/>
         </w:rPr>
-        <w:t>3.</w:t>
+        <w:t>3.2</w:t>
       </w:r>
       <w:r>
         <w:rPr>
           <w:rFonts w:cstheme="majorHAnsi"/>
         </w:rPr>
-        <w:t>2</w:t>
+        <w:t xml:space="preserve">– </w:t>
       </w:r>
       <w:r>
         <w:rPr>
           <w:rFonts w:cstheme="majorHAnsi"/>
         </w:rPr>
-        <w:t xml:space="preserve">– </w:t>
-      </w:r>
-      <w:r>
-        <w:rPr>
-          <w:rFonts w:cstheme="majorHAnsi"/>
-        </w:rPr>
         <w:t>Progettazione del modello relazionale</w:t>
       </w:r>
+      <w:bookmarkEnd w:id="13"/>
     </w:p>
     <w:p>
       <w:pPr>
@@ -5631,14 +6849,7 @@
           <w:rFonts w:ascii="Calibri" w:eastAsia="Times New Roman" w:hAnsi="Calibri" w:cs="Calibri"/>
           <w:szCs w:val="22"/>
         </w:rPr>
-        <w:t>, data</w:t>
-      </w:r>
-      <w:r>
-        <w:rPr>
-          <w:rFonts w:ascii="Calibri" w:eastAsia="Times New Roman" w:hAnsi="Calibri" w:cs="Calibri"/>
-          <w:szCs w:val="22"/>
-        </w:rPr>
-        <w:t>)</w:t>
+        <w:t>, data)</w:t>
       </w:r>
     </w:p>
     <w:p>
@@ -5757,8 +6968,13 @@
       <w:r>
         <w:t xml:space="preserve">un’associazione </w:t>
       </w:r>
-      <w:r>
-        <w:t xml:space="preserve">uno a uno tra le entità Nota e Descrizione, queste ultime sono state lasciate separate </w:t>
+      <w:proofErr w:type="gramStart"/>
+      <w:r>
+        <w:t>uno</w:t>
+      </w:r>
+      <w:proofErr w:type="gramEnd"/>
+      <w:r>
+        <w:t xml:space="preserve"> a uno tra le entità Nota e Descrizione, queste ultime sono state lasciate separate </w:t>
       </w:r>
       <w:r>
         <w:t xml:space="preserve">nel modello relazionale, per i motivi riportati nel paragrafo 2.1. </w:t>
@@ -5775,7 +6991,15 @@
         <w:t xml:space="preserve"> nella relazione Nota, facente riferimento alla descrizione e per la quale verranno </w:t>
       </w:r>
       <w:r>
-        <w:t xml:space="preserve">stabiliti nell’implementazione tramite SQL dei vincoli di integrità referenziale. Inoltre </w:t>
+        <w:t xml:space="preserve">stabiliti nell’implementazione tramite SQL dei vincoli di integrità referenziale. </w:t>
+      </w:r>
+      <w:proofErr w:type="gramStart"/>
+      <w:r>
+        <w:t>Inoltre</w:t>
+      </w:r>
+      <w:proofErr w:type="gramEnd"/>
+      <w:r>
+        <w:t xml:space="preserve"> </w:t>
       </w:r>
       <w:r>
         <w:t>su questa chiave esterna verranno applicati dei vincoli di unicità</w:t>
@@ -5850,6 +7074,7 @@
           <w:rFonts w:cstheme="majorHAnsi"/>
         </w:rPr>
       </w:pPr>
+      <w:bookmarkStart w:id="14" w:name="_Toc42851634"/>
       <w:r>
         <w:rPr>
           <w:rFonts w:cstheme="majorHAnsi"/>
@@ -5875,6 +7100,7 @@
         </w:rPr>
         <w:t>tramite SQL</w:t>
       </w:r>
+      <w:bookmarkEnd w:id="14"/>
     </w:p>
     <w:p>
       <w:pPr>
@@ -5883,6 +7109,7 @@
           <w:rFonts w:cstheme="majorHAnsi"/>
         </w:rPr>
       </w:pPr>
+      <w:bookmarkStart w:id="15" w:name="_Toc42851635"/>
       <w:r>
         <w:rPr>
           <w:rFonts w:cstheme="majorHAnsi"/>
@@ -5901,6 +7128,7 @@
         </w:rPr>
         <w:t>Allegati alla documentazione</w:t>
       </w:r>
+      <w:bookmarkEnd w:id="15"/>
     </w:p>
     <w:p>
       <w:pPr>
@@ -5997,6 +7225,7 @@
           <w:rFonts w:cstheme="majorHAnsi"/>
         </w:rPr>
       </w:pPr>
+      <w:bookmarkStart w:id="16" w:name="_Toc42851636"/>
       <w:r>
         <w:rPr>
           <w:rFonts w:cstheme="majorHAnsi"/>
@@ -6015,6 +7244,7 @@
         </w:rPr>
         <w:t>Realizzazione dei vincoli</w:t>
       </w:r>
+      <w:bookmarkEnd w:id="16"/>
     </w:p>
     <w:p>
       <w:pPr>
@@ -6110,8 +7340,13 @@
         <w:t xml:space="preserve"> tramite delle COSTRAINT</w:t>
       </w:r>
       <w:r>
-        <w:t>. Inoltre</w:t>
-      </w:r>
+        <w:t xml:space="preserve">. </w:t>
+      </w:r>
+      <w:proofErr w:type="gramStart"/>
+      <w:r>
+        <w:t>Inoltre</w:t>
+      </w:r>
+      <w:proofErr w:type="gramEnd"/>
       <w:r>
         <w:t xml:space="preserve"> è stata specificata su ognuna la clausola </w:t>
       </w:r>
@@ -6143,30 +7378,26 @@
           <w:rFonts w:cstheme="majorHAnsi"/>
         </w:rPr>
       </w:pPr>
+      <w:bookmarkStart w:id="17" w:name="_Toc42851637"/>
       <w:r>
         <w:rPr>
           <w:rFonts w:cstheme="majorHAnsi"/>
         </w:rPr>
-        <w:t>4.</w:t>
+        <w:t>4.3</w:t>
       </w:r>
       <w:r>
         <w:rPr>
           <w:rFonts w:cstheme="majorHAnsi"/>
         </w:rPr>
-        <w:t>3</w:t>
+        <w:t xml:space="preserve">– </w:t>
       </w:r>
       <w:r>
         <w:rPr>
           <w:rFonts w:cstheme="majorHAnsi"/>
         </w:rPr>
-        <w:t xml:space="preserve">– </w:t>
-      </w:r>
-      <w:r>
-        <w:rPr>
-          <w:rFonts w:cstheme="majorHAnsi"/>
-        </w:rPr>
         <w:t>Ulteriori note sull’implementazione in SQL</w:t>
       </w:r>
+      <w:bookmarkEnd w:id="17"/>
     </w:p>
     <w:p/>
     <w:p>
@@ -6299,6 +7530,7 @@
           <w:rFonts w:cstheme="majorHAnsi"/>
         </w:rPr>
       </w:pPr>
+      <w:bookmarkStart w:id="18" w:name="_Toc42851638"/>
       <w:r>
         <w:rPr>
           <w:rFonts w:cstheme="majorHAnsi"/>
@@ -6318,6 +7550,7 @@
         </w:rPr>
         <w:t>Realizzazione dell’interfaccia grafica</w:t>
       </w:r>
+      <w:bookmarkEnd w:id="18"/>
     </w:p>
     <w:p>
       <w:pPr>
@@ -6383,6 +7616,7 @@
           <w:rFonts w:cstheme="majorHAnsi"/>
         </w:rPr>
       </w:pPr>
+      <w:bookmarkStart w:id="19" w:name="_Toc42851639"/>
       <w:r>
         <w:rPr>
           <w:rFonts w:cstheme="majorHAnsi"/>
@@ -6401,6 +7635,7 @@
         </w:rPr>
         <w:t>Funzionalità realizzate in PHP</w:t>
       </w:r>
+      <w:bookmarkEnd w:id="19"/>
     </w:p>
     <w:p>
       <w:pPr>
@@ -6552,42 +7787,32 @@
       <w:r>
         <w:br/>
       </w:r>
+      <w:bookmarkStart w:id="20" w:name="_Toc42851640"/>
       <w:r>
         <w:rPr>
           <w:rFonts w:cstheme="majorHAnsi"/>
         </w:rPr>
-        <w:t>5.</w:t>
+        <w:t>5.2</w:t>
       </w:r>
       <w:r>
         <w:rPr>
           <w:rFonts w:cstheme="majorHAnsi"/>
         </w:rPr>
-        <w:t>2</w:t>
+        <w:t xml:space="preserve">– </w:t>
       </w:r>
       <w:r>
         <w:rPr>
           <w:rFonts w:cstheme="majorHAnsi"/>
         </w:rPr>
-        <w:t xml:space="preserve">– </w:t>
+        <w:t>Funzionalità non ancora realizzate e sviluppi</w:t>
       </w:r>
       <w:r>
         <w:rPr>
           <w:rFonts w:cstheme="majorHAnsi"/>
         </w:rPr>
-        <w:t xml:space="preserve">Funzionalità </w:t>
-      </w:r>
-      <w:r>
-        <w:rPr>
-          <w:rFonts w:cstheme="majorHAnsi"/>
-        </w:rPr>
-        <w:t>non ancora realizzate e sviluppi</w:t>
-      </w:r>
-      <w:r>
-        <w:rPr>
-          <w:rFonts w:cstheme="majorHAnsi"/>
-        </w:rPr>
         <w:t xml:space="preserve"> futuri</w:t>
       </w:r>
+      <w:bookmarkEnd w:id="20"/>
     </w:p>
     <w:p/>
     <w:p>
@@ -6740,12 +7965,23 @@
     </w:p>
     <w:p/>
     <w:p>
+      <w:proofErr w:type="gramStart"/>
       <w:r>
         <w:lastRenderedPageBreak/>
-        <w:t>Inoltre dovrà essere effettuat</w:t>
-      </w:r>
-      <w:r>
-        <w:t xml:space="preserve">a un’operazione di pulizia e rivisitazione del codice, assieme </w:t>
+        <w:t>Inoltre</w:t>
+      </w:r>
+      <w:proofErr w:type="gramEnd"/>
+      <w:r>
+        <w:t xml:space="preserve"> dovrà essere effettuat</w:t>
+      </w:r>
+      <w:r>
+        <w:t xml:space="preserve">a un’operazione di pulizia e </w:t>
+      </w:r>
+      <w:r>
+        <w:t>ristrutturazione</w:t>
+      </w:r>
+      <w:r>
+        <w:t xml:space="preserve">, assieme </w:t>
       </w:r>
       <w:r>
         <w:t>ad un restyling dell’interfaccia grafica.</w:t>
@@ -6766,6 +8002,7 @@
           <w:rFonts w:cstheme="majorHAnsi"/>
         </w:rPr>
       </w:pPr>
+      <w:bookmarkStart w:id="21" w:name="_Toc42851641"/>
       <w:r>
         <w:rPr>
           <w:rFonts w:cstheme="majorHAnsi"/>
@@ -6785,6 +8022,7 @@
         </w:rPr>
         <w:t>Scheda sintetica</w:t>
       </w:r>
+      <w:bookmarkEnd w:id="21"/>
     </w:p>
     <w:p>
       <w:pPr>

</xml_diff>

<commit_message>
versione 1.0 --- rivisitazione finale per la consegna del progetto
</commit_message>
<xml_diff>
--- a/documentazione/documentazione-progetto.docx
+++ b/documentazione/documentazione-progetto.docx
@@ -135,6 +135,7 @@
         </w:p>
         <w:p>
           <w:pPr>
+            <w:jc w:val="center"/>
             <w:rPr>
               <w:rFonts w:cstheme="minorHAnsi"/>
               <w:sz w:val="32"/>
@@ -152,6 +153,7 @@
         </w:p>
         <w:p>
           <w:pPr>
+            <w:jc w:val="center"/>
             <w:rPr>
               <w:rFonts w:cstheme="minorHAnsi"/>
               <w:sz w:val="28"/>
@@ -164,7 +166,7 @@
               <w:sz w:val="28"/>
               <w:szCs w:val="28"/>
             </w:rPr>
-            <w:t xml:space="preserve">CORSO DI LAUREA IN INFORMATICA </w:t>
+            <w:t>CORSO DI LAUREA IN INFORMATICA</w:t>
           </w:r>
         </w:p>
         <w:p>
@@ -279,7 +281,7 @@
               </mc:Choice>
               <mc:Fallback>
                 <w:pict>
-                  <v:line w14:anchorId="51BD921A" id="Connettore diritto 42" o:spid="_x0000_s1026" style="position:absolute;z-index:251655680;visibility:visible;mso-wrap-style:square;mso-width-percent:0;mso-wrap-distance-left:9pt;mso-wrap-distance-top:0;mso-wrap-distance-right:9pt;mso-wrap-distance-bottom:0;mso-position-horizontal:absolute;mso-position-horizontal-relative:text;mso-position-vertical:absolute;mso-position-vertical-relative:text;mso-width-percent:0;mso-width-relative:margin" from=".15pt,.6pt" to="425.55pt,.6pt" o:gfxdata="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" strokecolor="#4472c4 [3204]" strokeweight="1.75pt">
+                  <v:line w14:anchorId="4594A1BF" id="Connettore diritto 42" o:spid="_x0000_s1026" style="position:absolute;z-index:251655680;visibility:visible;mso-wrap-style:square;mso-width-percent:0;mso-wrap-distance-left:9pt;mso-wrap-distance-top:0;mso-wrap-distance-right:9pt;mso-wrap-distance-bottom:0;mso-position-horizontal:absolute;mso-position-horizontal-relative:text;mso-position-vertical:absolute;mso-position-vertical-relative:text;mso-width-percent:0;mso-width-relative:margin" from=".15pt,.6pt" to="425.55pt,.6pt" o:gfxdata="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" strokecolor="#4472c4 [3204]" strokeweight="1.75pt">
                     <v:stroke joinstyle="miter"/>
                   </v:line>
                 </w:pict>
@@ -898,7 +900,7 @@
               </mc:Choice>
               <mc:Fallback>
                 <w:pict>
-                  <v:line w14:anchorId="7D7BF975" id="Connettore diritto 43" o:spid="_x0000_s1026" style="position:absolute;z-index:251695616;visibility:visible;mso-wrap-style:square;mso-width-percent:0;mso-wrap-distance-left:9pt;mso-wrap-distance-top:0;mso-wrap-distance-right:9pt;mso-wrap-distance-bottom:0;mso-position-horizontal:absolute;mso-position-horizontal-relative:text;mso-position-vertical:absolute;mso-position-vertical-relative:text;mso-width-percent:0;mso-width-relative:margin" from=".15pt,6.05pt" to="425.55pt,6.05pt" o:gfxdata="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" strokecolor="#4472c4 [3204]" strokeweight="1.5pt">
+                  <v:line w14:anchorId="27995A5C" id="Connettore diritto 43" o:spid="_x0000_s1026" style="position:absolute;z-index:251695616;visibility:visible;mso-wrap-style:square;mso-width-percent:0;mso-wrap-distance-left:9pt;mso-wrap-distance-top:0;mso-wrap-distance-right:9pt;mso-wrap-distance-bottom:0;mso-position-horizontal:absolute;mso-position-horizontal-relative:text;mso-position-vertical:absolute;mso-position-vertical-relative:text;mso-width-percent:0;mso-width-relative:margin" from=".15pt,6.05pt" to="425.55pt,6.05pt" o:gfxdata="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" strokecolor="#4472c4 [3204]" strokeweight="1.5pt">
                     <v:stroke joinstyle="miter"/>
                   </v:line>
                 </w:pict>
@@ -4550,7 +4552,13 @@
         <w:spacing w:after="0"/>
       </w:pPr>
       <w:r>
-        <w:t xml:space="preserve">I livelli di privilegi degli utenti sulle note saranno 3: </w:t>
+        <w:t xml:space="preserve">I livelli di privilegi degli utenti sulle note saranno </w:t>
+      </w:r>
+      <w:r>
+        <w:t>tre</w:t>
+      </w:r>
+      <w:r>
+        <w:t xml:space="preserve">: </w:t>
       </w:r>
       <w:r>
         <w:t xml:space="preserve">proprietario, scrittura e lettura. </w:t>
@@ -4585,13 +4593,19 @@
       <w:r>
         <w:t>.</w:t>
       </w:r>
-    </w:p>
-    <w:p>
-      <w:pPr>
-        <w:spacing w:after="0"/>
-      </w:pPr>
-      <w:r>
-        <w:t>Infine, in aggiunta a quanto richiesto dalla specifica, verrà implementata la possibilità di aggiungere allegati alla nota.</w:t>
+      <w:r>
+        <w:t xml:space="preserve"> Gli utenti che non hanno privilegi non possono visualizzare la nota.</w:t>
+      </w:r>
+    </w:p>
+    <w:p>
+      <w:pPr>
+        <w:spacing w:after="0"/>
+      </w:pPr>
+      <w:r>
+        <w:t>Infine, in aggiunta a quanto richiesto dalla specifica, verrà implementata la possibilità di aggiungere allegati alla nota</w:t>
+      </w:r>
+      <w:r>
+        <w:t>.</w:t>
       </w:r>
     </w:p>
     <w:p>
@@ -5212,7 +5226,10 @@
       </w:r>
       <w:proofErr w:type="spellEnd"/>
       <w:r>
-        <w:t xml:space="preserve"> e rappresentante lo storico dei singoli paragrafi. L’entità sarà una copia dell’entità Paragrafo</w:t>
+        <w:t>,</w:t>
+      </w:r>
+      <w:r>
+        <w:t xml:space="preserve"> rappresentante lo storico dei singoli paragrafi. L’entità sarà una copia dell’entità Paragrafo</w:t>
       </w:r>
       <w:r>
         <w:t xml:space="preserve">, e i suoi attributi saranno dunque </w:t>
@@ -5229,7 +5246,7 @@
         <w:t>, data</w:t>
       </w:r>
       <w:r>
-        <w:t xml:space="preserve"> (data di ultima modifica)</w:t>
+        <w:t xml:space="preserve"> (di ultima modifica)</w:t>
       </w:r>
       <w:r>
         <w:t xml:space="preserve"> e contenuto.</w:t>
@@ -5248,13 +5265,17 @@
       <w:r>
         <w:t xml:space="preserve">in tal modo l’entità Nota risulti carica di attributi. </w:t>
       </w:r>
-      <w:proofErr w:type="gramStart"/>
-      <w:r>
-        <w:t>Inoltre</w:t>
-      </w:r>
-      <w:proofErr w:type="gramEnd"/>
-      <w:r>
-        <w:t xml:space="preserve"> si vuole fornire la possibilità </w:t>
+      <w:r>
+        <w:t>Si</w:t>
+      </w:r>
+      <w:r>
+        <w:t xml:space="preserve"> vuole</w:t>
+      </w:r>
+      <w:r>
+        <w:t xml:space="preserve"> inoltre</w:t>
+      </w:r>
+      <w:r>
+        <w:t xml:space="preserve"> fornire la possibilità </w:t>
       </w:r>
       <w:r>
         <w:t>di poter modificare il titolo della nota e di salvare, come per i paragrafi, lo storico di ogni modifica</w:t>

</xml_diff>